<commit_message>
lab 5 v 2.2
</commit_message>
<xml_diff>
--- a/lab_5/comparison_results.docx
+++ b/lab_5/comparison_results.docx
@@ -10474,12 +10474,12 @@
           <wp:inline distB="114300" distT="114300" distL="114300" distR="114300">
             <wp:extent cx="5731200" cy="3644900"/>
             <wp:effectExtent b="0" l="0" r="0" t="0"/>
-            <wp:docPr id="2" name="image1.png"/>
+            <wp:docPr id="2" name="image2.png"/>
             <a:graphic>
               <a:graphicData uri="http://schemas.openxmlformats.org/drawingml/2006/picture">
                 <pic:pic>
                   <pic:nvPicPr>
-                    <pic:cNvPr id="0" name="image1.png"/>
+                    <pic:cNvPr id="0" name="image2.png"/>
                     <pic:cNvPicPr preferRelativeResize="0"/>
                   </pic:nvPicPr>
                   <pic:blipFill>
@@ -10600,7 +10600,7 @@
           <w:szCs w:val="28"/>
           <w:rtl w:val="0"/>
         </w:rPr>
-        <w:t xml:space="preserve">Итерационный подход, ограничен характеристиками вычислительной машины и временем в меньшей степени, так как сохраняет эффективность и работу при больших числах. Программа перестает работать при n около 450000, в связи с недостатком оперативной памяти для дальнейших вычислений. Теоретическая временная сложность итерационного подхода линейная O(4*n). Пространственная сложность программы с итерационным подходом примерно O(23183*n), вычисленная на тестируемом компьютере для оперативной памяти. Это подтверждает ограничение для n около или больше 450000.</w:t>
+        <w:t xml:space="preserve">Итерационный подход, ограничен характеристиками вычислительной машины и временем в меньшей степени, так как сохраняет эффективность и работу при больших числах. Программа перестает работать при n около 450000, в связи с недостатком оперативной памяти для дальнейших вычислений. Теоретическая временная сложность итерационного подхода линейная O(4*n). Пространственная сложность программы с итерационным подходом примерно O(2^n), вычисленная на тестируемом компьютере для оперативной памяти. Это подтверждает ограничение для n около или больше 450000.</w:t>
       </w:r>
     </w:p>
     <w:p>
@@ -10656,12 +10656,12 @@
           <wp:inline distB="114300" distT="114300" distL="114300" distR="114300">
             <wp:extent cx="6243874" cy="3741055"/>
             <wp:effectExtent b="0" l="0" r="0" t="0"/>
-            <wp:docPr id="1" name="image2.png"/>
+            <wp:docPr id="1" name="image1.png"/>
             <a:graphic>
               <a:graphicData uri="http://schemas.openxmlformats.org/drawingml/2006/picture">
                 <pic:pic>
                   <pic:nvPicPr>
-                    <pic:cNvPr id="0" name="image2.png"/>
+                    <pic:cNvPr id="0" name="image1.png"/>
                     <pic:cNvPicPr preferRelativeResize="0"/>
                   </pic:nvPicPr>
                   <pic:blipFill>

</xml_diff>

<commit_message>
lab 5 v 2.3
</commit_message>
<xml_diff>
--- a/lab_5/comparison_results.docx
+++ b/lab_5/comparison_results.docx
@@ -10474,12 +10474,12 @@
           <wp:inline distB="114300" distT="114300" distL="114300" distR="114300">
             <wp:extent cx="5731200" cy="3644900"/>
             <wp:effectExtent b="0" l="0" r="0" t="0"/>
-            <wp:docPr id="2" name="image2.png"/>
+            <wp:docPr id="2" name="image1.png"/>
             <a:graphic>
               <a:graphicData uri="http://schemas.openxmlformats.org/drawingml/2006/picture">
                 <pic:pic>
                   <pic:nvPicPr>
-                    <pic:cNvPr id="0" name="image2.png"/>
+                    <pic:cNvPr id="0" name="image1.png"/>
                     <pic:cNvPicPr preferRelativeResize="0"/>
                   </pic:nvPicPr>
                   <pic:blipFill>
@@ -10600,7 +10600,7 @@
           <w:szCs w:val="28"/>
           <w:rtl w:val="0"/>
         </w:rPr>
-        <w:t xml:space="preserve">Итерационный подход, ограничен характеристиками вычислительной машины и временем в меньшей степени, так как сохраняет эффективность и работу при больших числах. Программа перестает работать при n около 450000, в связи с недостатком оперативной памяти для дальнейших вычислений. Теоретическая временная сложность итерационного подхода линейная O(4*n). Пространственная сложность программы с итерационным подходом примерно O(2^n), вычисленная на тестируемом компьютере для оперативной памяти. Это подтверждает ограничение для n около или больше 450000.</w:t>
+        <w:t xml:space="preserve">Итерационный подход, ограничен характеристиками вычислительной машины и временем в меньшей степени, так как сохраняет эффективность и работу при больших числах. Программа перестает работать при n около 450000, в связи с недостатком оперативной памяти для дальнейших вычислений. Теоретическая временная сложность итерационного подхода линейная O(4*n). Пространственная сложность программы с итерационным подходом примерно O(23183*n), вычисленная на тестируемом компьютере для оперативной памяти. Это подтверждает ограничение для n около или больше 450000.</w:t>
       </w:r>
     </w:p>
     <w:p>
@@ -10656,12 +10656,12 @@
           <wp:inline distB="114300" distT="114300" distL="114300" distR="114300">
             <wp:extent cx="6243874" cy="3741055"/>
             <wp:effectExtent b="0" l="0" r="0" t="0"/>
-            <wp:docPr id="1" name="image1.png"/>
+            <wp:docPr id="1" name="image2.png"/>
             <a:graphic>
               <a:graphicData uri="http://schemas.openxmlformats.org/drawingml/2006/picture">
                 <pic:pic>
                   <pic:nvPicPr>
-                    <pic:cNvPr id="0" name="image1.png"/>
+                    <pic:cNvPr id="0" name="image2.png"/>
                     <pic:cNvPicPr preferRelativeResize="0"/>
                   </pic:nvPicPr>
                   <pic:blipFill>

</xml_diff>